<commit_message>
khao sat khach hang
</commit_message>
<xml_diff>
--- a/MyProjectMgnt.docx
+++ b/MyProjectMgnt.docx
@@ -36,7 +36,7 @@
                 <wp:positionV relativeFrom="paragraph">
                   <wp:posOffset>-22860</wp:posOffset>
                 </wp:positionV>
-                <wp:extent cx="1654175" cy="572770"/>
+                <wp:extent cx="1654810" cy="573405"/>
                 <wp:effectExtent l="0" t="0" r="22860" b="18415"/>
                 <wp:wrapNone/>
                 <wp:docPr id="1" name="Text Box 11"/>
@@ -47,7 +47,7 @@
                       <wps:spPr>
                         <a:xfrm>
                           <a:off x="0" y="0"/>
-                          <a:ext cx="1653480" cy="572040"/>
+                          <a:ext cx="1654200" cy="572760"/>
                         </a:xfrm>
                         <a:prstGeom prst="rect">
                           <a:avLst/>
@@ -99,7 +99,7 @@
           </mc:Choice>
           <mc:Fallback>
             <w:pict>
-              <v:rect id="shape_0" ID="Text Box 11" fillcolor="white" stroked="t" style="position:absolute;margin-left:-6.7pt;margin-top:-1.8pt;width:130.15pt;height:45pt" wp14:anchorId="3470755F">
+              <v:rect id="shape_0" ID="Text Box 11" fillcolor="white" stroked="t" style="position:absolute;margin-left:-6.7pt;margin-top:-1.8pt;width:130.2pt;height:45.05pt" wp14:anchorId="3470755F">
                 <w10:wrap type="square"/>
                 <v:fill o:detectmouseclick="t" type="solid" color2="black"/>
                 <v:stroke color="black" weight="6480" joinstyle="round" endcap="flat"/>
@@ -279,15 +279,7 @@
           <w:i/>
           <w:sz w:val="42"/>
         </w:rPr>
-        <w:t xml:space="preserve">Dự án </w:t>
-      </w:r>
-      <w:r>
-        <w:rPr>
-          <w:b/>
-          <w:i/>
-          <w:sz w:val="42"/>
-        </w:rPr>
-        <w:t>phát triển robot đo khoảng cách</w:t>
+        <w:t>Dự án phát triển robot đo khoảng cách</w:t>
       </w:r>
     </w:p>
     <w:p>
@@ -299,7 +291,9 @@
         </w:rPr>
       </w:pPr>
       <w:r>
-        <w:rPr/>
+        <w:rPr>
+          <w:i/>
+        </w:rPr>
       </w:r>
     </w:p>
     <w:p>
@@ -400,6 +394,7 @@
         <w:pStyle w:val="Contents2"/>
         <w:tabs>
           <w:tab w:val="left" w:pos="-110" w:leader="none"/>
+          <w:tab w:val="left" w:pos="1540" w:leader="none"/>
           <w:tab w:val="right" w:pos="8467" w:leader="dot"/>
           <w:tab w:val="right" w:pos="8827" w:leader="dot"/>
         </w:tabs>
@@ -456,6 +451,7 @@
           <w:rPr>
             <w:webHidden/>
             <w:rStyle w:val="IndexLink"/>
+            <w:vanish w:val="false"/>
           </w:rPr>
           <w:t>1.</w:t>
         </w:r>
@@ -533,6 +529,7 @@
           <w:rPr>
             <w:webHidden/>
             <w:rStyle w:val="IndexLink"/>
+            <w:vanish w:val="false"/>
           </w:rPr>
           <w:t>2.</w:t>
         </w:r>
@@ -606,6 +603,7 @@
             <w:webHidden/>
             <w:rStyle w:val="IndexLink"/>
             <w:rFonts w:cs="Tahoma"/>
+            <w:vanish w:val="false"/>
           </w:rPr>
           <w:t>2.1.</w:t>
         </w:r>
@@ -675,6 +673,7 @@
             <w:webHidden/>
             <w:rStyle w:val="IndexLink"/>
             <w:rFonts w:cs="Tahoma"/>
+            <w:vanish w:val="false"/>
           </w:rPr>
           <w:t>2.2.</w:t>
         </w:r>
@@ -744,6 +743,7 @@
             <w:webHidden/>
             <w:rStyle w:val="IndexLink"/>
             <w:rFonts w:cs="Tahoma"/>
+            <w:vanish w:val="false"/>
           </w:rPr>
           <w:t>2.3.</w:t>
         </w:r>
@@ -817,6 +817,7 @@
           <w:rPr>
             <w:webHidden/>
             <w:rStyle w:val="IndexLink"/>
+            <w:vanish w:val="false"/>
           </w:rPr>
           <w:t>3.</w:t>
         </w:r>
@@ -890,6 +891,7 @@
             <w:webHidden/>
             <w:rStyle w:val="IndexLink"/>
             <w:rFonts w:cs="Tahoma"/>
+            <w:vanish w:val="false"/>
           </w:rPr>
           <w:t>3.1.</w:t>
         </w:r>
@@ -959,6 +961,7 @@
             <w:webHidden/>
             <w:rStyle w:val="IndexLink"/>
             <w:rFonts w:cs="Tahoma"/>
+            <w:vanish w:val="false"/>
           </w:rPr>
           <w:t>3.2.</w:t>
         </w:r>
@@ -1028,6 +1031,7 @@
             <w:webHidden/>
             <w:rStyle w:val="IndexLink"/>
             <w:rFonts w:cs="Tahoma"/>
+            <w:vanish w:val="false"/>
           </w:rPr>
           <w:t>3.3.</w:t>
         </w:r>
@@ -1097,6 +1101,7 @@
             <w:webHidden/>
             <w:rStyle w:val="IndexLink"/>
             <w:rFonts w:cs="Tahoma"/>
+            <w:vanish w:val="false"/>
           </w:rPr>
           <w:t>3.4.</w:t>
         </w:r>
@@ -1170,6 +1175,7 @@
           <w:rPr>
             <w:webHidden/>
             <w:rStyle w:val="IndexLink"/>
+            <w:vanish w:val="false"/>
           </w:rPr>
           <w:t>4.</w:t>
         </w:r>
@@ -1243,6 +1249,7 @@
             <w:webHidden/>
             <w:rStyle w:val="IndexLink"/>
             <w:rFonts w:cs="Tahoma"/>
+            <w:vanish w:val="false"/>
           </w:rPr>
           <w:t>4.1.</w:t>
         </w:r>
@@ -1312,6 +1319,7 @@
             <w:webHidden/>
             <w:rStyle w:val="IndexLink"/>
             <w:rFonts w:cs="Tahoma"/>
+            <w:vanish w:val="false"/>
           </w:rPr>
           <w:t>4.2.</w:t>
         </w:r>
@@ -1381,6 +1389,7 @@
             <w:webHidden/>
             <w:rStyle w:val="IndexLink"/>
             <w:rFonts w:cs="Tahoma"/>
+            <w:vanish w:val="false"/>
           </w:rPr>
           <w:t>4.3.</w:t>
         </w:r>
@@ -1450,6 +1459,7 @@
             <w:webHidden/>
             <w:rStyle w:val="IndexLink"/>
             <w:rFonts w:cs="Tahoma"/>
+            <w:vanish w:val="false"/>
           </w:rPr>
           <w:t>4.4.</w:t>
         </w:r>
@@ -1519,6 +1529,7 @@
             <w:webHidden/>
             <w:rStyle w:val="IndexLink"/>
             <w:rFonts w:cs="Tahoma"/>
+            <w:vanish w:val="false"/>
           </w:rPr>
           <w:t>4.5.</w:t>
         </w:r>
@@ -1588,6 +1599,7 @@
             <w:webHidden/>
             <w:rStyle w:val="IndexLink"/>
             <w:rFonts w:cs="Tahoma"/>
+            <w:vanish w:val="false"/>
           </w:rPr>
           <w:t>4.6.</w:t>
         </w:r>
@@ -1661,6 +1673,7 @@
           <w:rPr>
             <w:webHidden/>
             <w:rStyle w:val="IndexLink"/>
+            <w:vanish w:val="false"/>
           </w:rPr>
           <w:t>5.</w:t>
         </w:r>
@@ -1738,6 +1751,7 @@
           <w:rPr>
             <w:webHidden/>
             <w:rStyle w:val="IndexLink"/>
+            <w:vanish w:val="false"/>
           </w:rPr>
           <w:t>6.</w:t>
         </w:r>
@@ -1815,6 +1829,7 @@
           <w:rPr>
             <w:webHidden/>
             <w:rStyle w:val="IndexLink"/>
+            <w:vanish w:val="false"/>
           </w:rPr>
           <w:t>7.</w:t>
         </w:r>
@@ -1888,6 +1903,7 @@
             <w:webHidden/>
             <w:rStyle w:val="IndexLink"/>
             <w:rFonts w:cs="Tahoma"/>
+            <w:vanish w:val="false"/>
             <w:lang w:eastAsia="en-US"/>
           </w:rPr>
           <w:t>7.1.</w:t>
@@ -1959,6 +1975,7 @@
             <w:webHidden/>
             <w:rStyle w:val="IndexLink"/>
             <w:rFonts w:cs="Tahoma"/>
+            <w:vanish w:val="false"/>
             <w:lang w:eastAsia="en-US"/>
           </w:rPr>
           <w:t>7.2.</w:t>
@@ -2030,6 +2047,7 @@
             <w:webHidden/>
             <w:rStyle w:val="IndexLink"/>
             <w:rFonts w:cs="Tahoma"/>
+            <w:vanish w:val="false"/>
             <w:lang w:eastAsia="en-US"/>
           </w:rPr>
           <w:t>7.3.</w:t>
@@ -2101,6 +2119,7 @@
             <w:webHidden/>
             <w:rStyle w:val="IndexLink"/>
             <w:rFonts w:cs="Tahoma"/>
+            <w:vanish w:val="false"/>
             <w:lang w:eastAsia="en-US"/>
           </w:rPr>
           <w:t>7.4.</w:t>
@@ -2172,6 +2191,7 @@
             <w:webHidden/>
             <w:rStyle w:val="IndexLink"/>
             <w:rFonts w:cs="Tahoma"/>
+            <w:vanish w:val="false"/>
             <w:lang w:eastAsia="en-US"/>
           </w:rPr>
           <w:t>7.5.</w:t>
@@ -2243,6 +2263,7 @@
             <w:webHidden/>
             <w:rStyle w:val="IndexLink"/>
             <w:rFonts w:cs="Tahoma"/>
+            <w:vanish w:val="false"/>
             <w:lang w:eastAsia="en-US"/>
           </w:rPr>
           <w:t>7.6.</w:t>
@@ -2314,6 +2335,7 @@
             <w:webHidden/>
             <w:rStyle w:val="IndexLink"/>
             <w:rFonts w:cs="Tahoma"/>
+            <w:vanish w:val="false"/>
             <w:lang w:eastAsia="en-US"/>
           </w:rPr>
           <w:t>7.7.</w:t>
@@ -2385,6 +2407,7 @@
             <w:webHidden/>
             <w:rStyle w:val="IndexLink"/>
             <w:rFonts w:cs="Tahoma"/>
+            <w:vanish w:val="false"/>
             <w:lang w:eastAsia="en-US"/>
           </w:rPr>
           <w:t>7.8.</w:t>
@@ -2456,6 +2479,7 @@
             <w:webHidden/>
             <w:rStyle w:val="IndexLink"/>
             <w:rFonts w:cs="Tahoma"/>
+            <w:vanish w:val="false"/>
             <w:lang w:eastAsia="en-US"/>
           </w:rPr>
           <w:t>7.9.</w:t>
@@ -2531,6 +2555,7 @@
           <w:rPr>
             <w:webHidden/>
             <w:rStyle w:val="IndexLink"/>
+            <w:vanish w:val="false"/>
             <w:lang w:eastAsia="en-US"/>
           </w:rPr>
           <w:t>8.</w:t>
@@ -2622,21 +2647,21 @@
         <w:tblStyle w:val="GridTable1Light-Accent2"/>
         <w:tblW w:w="8730" w:type="dxa"/>
         <w:jc w:val="left"/>
-        <w:tblInd w:w="0" w:type="dxa"/>
+        <w:tblInd w:w="-5" w:type="dxa"/>
         <w:tblCellMar>
           <w:top w:w="0" w:type="dxa"/>
-          <w:left w:w="108" w:type="dxa"/>
+          <w:left w:w="103" w:type="dxa"/>
           <w:bottom w:w="0" w:type="dxa"/>
           <w:right w:w="108" w:type="dxa"/>
         </w:tblCellMar>
         <w:tblLook w:val="00a0" w:noVBand="0" w:noHBand="0" w:lastColumn="0" w:firstColumn="1" w:lastRow="0" w:firstRow="1"/>
       </w:tblPr>
       <w:tblGrid>
-        <w:gridCol w:w="1494"/>
+        <w:gridCol w:w="1493"/>
         <w:gridCol w:w="2466"/>
         <w:gridCol w:w="1350"/>
         <w:gridCol w:w="1710"/>
-        <w:gridCol w:w="1710"/>
+        <w:gridCol w:w="1711"/>
       </w:tblGrid>
       <w:tr>
         <w:trPr>
@@ -2644,7 +2669,7 @@
         </w:trPr>
         <w:tc>
           <w:tcPr>
-            <w:tcW w:w="1494" w:type="dxa"/>
+            <w:tcW w:w="1493" w:type="dxa"/>
             <w:cnfStyle w:val="001000000000" w:firstRow="0" w:lastRow="0" w:firstColumn="1" w:lastColumn="0" w:oddVBand="0" w:evenVBand="0" w:oddHBand="0" w:evenHBand="0" w:firstRowFirstColumn="0" w:firstRowLastColumn="0" w:lastRowFirstColumn="0" w:lastRowLastColumn="0"/>
             <w:tcBorders>
               <w:bottom w:val="single" w:sz="12" w:space="0" w:color="D99594"/>
@@ -2652,7 +2677,7 @@
             </w:tcBorders>
             <w:shd w:fill="auto" w:val="clear"/>
             <w:tcMar>
-              <w:left w:w="108" w:type="dxa"/>
+              <w:left w:w="103" w:type="dxa"/>
             </w:tcMar>
           </w:tcPr>
           <w:p>
@@ -2683,7 +2708,7 @@
             </w:tcBorders>
             <w:shd w:fill="auto" w:val="clear"/>
             <w:tcMar>
-              <w:left w:w="108" w:type="dxa"/>
+              <w:left w:w="103" w:type="dxa"/>
             </w:tcMar>
           </w:tcPr>
           <w:p>
@@ -2715,7 +2740,7 @@
             </w:tcBorders>
             <w:shd w:fill="auto" w:val="clear"/>
             <w:tcMar>
-              <w:left w:w="108" w:type="dxa"/>
+              <w:left w:w="103" w:type="dxa"/>
             </w:tcMar>
           </w:tcPr>
           <w:p>
@@ -2747,7 +2772,7 @@
             </w:tcBorders>
             <w:shd w:fill="auto" w:val="clear"/>
             <w:tcMar>
-              <w:left w:w="108" w:type="dxa"/>
+              <w:left w:w="103" w:type="dxa"/>
             </w:tcMar>
           </w:tcPr>
           <w:p>
@@ -2772,14 +2797,14 @@
         </w:tc>
         <w:tc>
           <w:tcPr>
-            <w:tcW w:w="1710" w:type="dxa"/>
+            <w:tcW w:w="1711" w:type="dxa"/>
             <w:tcBorders>
               <w:bottom w:val="single" w:sz="12" w:space="0" w:color="D99594"/>
               <w:insideH w:val="single" w:sz="12" w:space="0" w:color="D99594"/>
             </w:tcBorders>
             <w:shd w:fill="auto" w:val="clear"/>
             <w:tcMar>
-              <w:left w:w="108" w:type="dxa"/>
+              <w:left w:w="103" w:type="dxa"/>
             </w:tcMar>
           </w:tcPr>
           <w:p>
@@ -2809,12 +2834,12 @@
         </w:trPr>
         <w:tc>
           <w:tcPr>
-            <w:tcW w:w="1494" w:type="dxa"/>
+            <w:tcW w:w="1493" w:type="dxa"/>
             <w:cnfStyle w:val="001000000000" w:firstRow="0" w:lastRow="0" w:firstColumn="1" w:lastColumn="0" w:oddVBand="0" w:evenVBand="0" w:oddHBand="0" w:evenHBand="0" w:firstRowFirstColumn="0" w:firstRowLastColumn="0" w:lastRowFirstColumn="0" w:lastRowLastColumn="0"/>
             <w:tcBorders/>
             <w:shd w:fill="auto" w:val="clear"/>
             <w:tcMar>
-              <w:left w:w="108" w:type="dxa"/>
+              <w:left w:w="103" w:type="dxa"/>
             </w:tcMar>
           </w:tcPr>
           <w:p>
@@ -2842,7 +2867,7 @@
             <w:tcBorders/>
             <w:shd w:fill="auto" w:val="clear"/>
             <w:tcMar>
-              <w:left w:w="108" w:type="dxa"/>
+              <w:left w:w="103" w:type="dxa"/>
             </w:tcMar>
           </w:tcPr>
           <w:p>
@@ -2864,7 +2889,7 @@
             <w:tcBorders/>
             <w:shd w:fill="auto" w:val="clear"/>
             <w:tcMar>
-              <w:left w:w="108" w:type="dxa"/>
+              <w:left w:w="103" w:type="dxa"/>
             </w:tcMar>
           </w:tcPr>
           <w:p>
@@ -2876,11 +2901,7 @@
             </w:pPr>
             <w:r>
               <w:rPr/>
-              <w:t>0.</w:t>
-            </w:r>
-            <w:r>
-              <w:rPr/>
-              <w:t>1</w:t>
+              <w:t>0.1</w:t>
             </w:r>
           </w:p>
         </w:tc>
@@ -2890,7 +2911,7 @@
             <w:tcBorders/>
             <w:shd w:fill="auto" w:val="clear"/>
             <w:tcMar>
-              <w:left w:w="108" w:type="dxa"/>
+              <w:left w:w="103" w:type="dxa"/>
             </w:tcMar>
           </w:tcPr>
           <w:p>
@@ -2908,11 +2929,11 @@
         </w:tc>
         <w:tc>
           <w:tcPr>
-            <w:tcW w:w="1710" w:type="dxa"/>
+            <w:tcW w:w="1711" w:type="dxa"/>
             <w:tcBorders/>
             <w:shd w:fill="auto" w:val="clear"/>
             <w:tcMar>
-              <w:left w:w="108" w:type="dxa"/>
+              <w:left w:w="103" w:type="dxa"/>
             </w:tcMar>
           </w:tcPr>
           <w:p>
@@ -2935,12 +2956,138 @@
         </w:trPr>
         <w:tc>
           <w:tcPr>
-            <w:tcW w:w="1494" w:type="dxa"/>
+            <w:tcW w:w="1493" w:type="dxa"/>
             <w:cnfStyle w:val="001000000000" w:firstRow="0" w:lastRow="0" w:firstColumn="1" w:lastColumn="0" w:oddVBand="0" w:evenVBand="0" w:oddHBand="0" w:evenHBand="0" w:firstRowFirstColumn="0" w:firstRowLastColumn="0" w:lastRowFirstColumn="0" w:lastRowLastColumn="0"/>
             <w:tcBorders/>
             <w:shd w:fill="auto" w:val="clear"/>
             <w:tcMar>
-              <w:left w:w="108" w:type="dxa"/>
+              <w:left w:w="103" w:type="dxa"/>
+            </w:tcMar>
+          </w:tcPr>
+          <w:p>
+            <w:pPr>
+              <w:pStyle w:val="Normal"/>
+              <w:spacing w:before="0" w:after="120"/>
+              <w:rPr>
+                <w:b/>
+                <w:b/>
+                <w:bCs/>
+              </w:rPr>
+            </w:pPr>
+            <w:r>
+              <w:rPr>
+                <w:b/>
+                <w:bCs/>
+              </w:rPr>
+              <w:t>19/3/2019</w:t>
+            </w:r>
+          </w:p>
+        </w:tc>
+        <w:tc>
+          <w:tcPr>
+            <w:tcW w:w="2466" w:type="dxa"/>
+            <w:tcBorders/>
+            <w:shd w:fill="auto" w:val="clear"/>
+            <w:tcMar>
+              <w:left w:w="103" w:type="dxa"/>
+            </w:tcMar>
+          </w:tcPr>
+          <w:p>
+            <w:pPr>
+              <w:pStyle w:val="Normal"/>
+              <w:spacing w:before="0" w:after="120"/>
+              <w:cnfStyle w:val="000000000000" w:firstRow="0" w:lastRow="0" w:firstColumn="0" w:lastColumn="0" w:oddVBand="0" w:evenVBand="0" w:oddHBand="0" w:evenHBand="0" w:firstRowFirstColumn="0" w:firstRowLastColumn="0" w:lastRowFirstColumn="0" w:lastRowLastColumn="0"/>
+              <w:rPr/>
+            </w:pPr>
+            <w:r>
+              <w:rPr/>
+              <w:t>Khảo sát khách hàng</w:t>
+            </w:r>
+          </w:p>
+        </w:tc>
+        <w:tc>
+          <w:tcPr>
+            <w:tcW w:w="1350" w:type="dxa"/>
+            <w:tcBorders/>
+            <w:shd w:fill="auto" w:val="clear"/>
+            <w:tcMar>
+              <w:left w:w="103" w:type="dxa"/>
+            </w:tcMar>
+          </w:tcPr>
+          <w:p>
+            <w:pPr>
+              <w:pStyle w:val="Normal"/>
+              <w:spacing w:before="0" w:after="120"/>
+              <w:cnfStyle w:val="000000000000" w:firstRow="0" w:lastRow="0" w:firstColumn="0" w:lastColumn="0" w:oddVBand="0" w:evenVBand="0" w:oddHBand="0" w:evenHBand="0" w:firstRowFirstColumn="0" w:firstRowLastColumn="0" w:lastRowFirstColumn="0" w:lastRowLastColumn="0"/>
+              <w:rPr/>
+            </w:pPr>
+            <w:r>
+              <w:rPr/>
+              <w:t>0.</w:t>
+            </w:r>
+            <w:r>
+              <w:rPr/>
+              <w:t>2</w:t>
+            </w:r>
+          </w:p>
+        </w:tc>
+        <w:tc>
+          <w:tcPr>
+            <w:tcW w:w="1710" w:type="dxa"/>
+            <w:tcBorders/>
+            <w:shd w:fill="auto" w:val="clear"/>
+            <w:tcMar>
+              <w:left w:w="103" w:type="dxa"/>
+            </w:tcMar>
+          </w:tcPr>
+          <w:p>
+            <w:pPr>
+              <w:pStyle w:val="Normal"/>
+              <w:spacing w:before="0" w:after="120"/>
+              <w:cnfStyle w:val="000000000000" w:firstRow="0" w:lastRow="0" w:firstColumn="0" w:lastColumn="0" w:oddVBand="0" w:evenVBand="0" w:oddHBand="0" w:evenHBand="0" w:firstRowFirstColumn="0" w:firstRowLastColumn="0" w:lastRowFirstColumn="0" w:lastRowLastColumn="0"/>
+              <w:rPr/>
+            </w:pPr>
+            <w:r>
+              <w:rPr/>
+              <w:t>Nguyễn Duy Ý</w:t>
+            </w:r>
+          </w:p>
+        </w:tc>
+        <w:tc>
+          <w:tcPr>
+            <w:tcW w:w="1711" w:type="dxa"/>
+            <w:tcBorders/>
+            <w:shd w:fill="auto" w:val="clear"/>
+            <w:tcMar>
+              <w:left w:w="103" w:type="dxa"/>
+            </w:tcMar>
+          </w:tcPr>
+          <w:p>
+            <w:pPr>
+              <w:pStyle w:val="Normal"/>
+              <w:spacing w:before="0" w:after="120"/>
+              <w:cnfStyle w:val="000000000000" w:firstRow="0" w:lastRow="0" w:firstColumn="0" w:lastColumn="0" w:oddVBand="0" w:evenVBand="0" w:oddHBand="0" w:evenHBand="0" w:firstRowFirstColumn="0" w:firstRowLastColumn="0" w:lastRowFirstColumn="0" w:lastRowLastColumn="0"/>
+              <w:rPr/>
+            </w:pPr>
+            <w:r>
+              <w:rPr/>
+              <w:t>Lại Thùy Ninh</w:t>
+            </w:r>
+          </w:p>
+        </w:tc>
+      </w:tr>
+      <w:tr>
+        <w:trPr>
+          <w:trHeight w:val="540" w:hRule="atLeast"/>
+        </w:trPr>
+        <w:tc>
+          <w:tcPr>
+            <w:tcW w:w="1493" w:type="dxa"/>
+            <w:cnfStyle w:val="001000000000" w:firstRow="0" w:lastRow="0" w:firstColumn="1" w:lastColumn="0" w:oddVBand="0" w:evenVBand="0" w:oddHBand="0" w:evenHBand="0" w:firstRowFirstColumn="0" w:firstRowLastColumn="0" w:lastRowFirstColumn="0" w:lastRowLastColumn="0"/>
+            <w:tcBorders/>
+            <w:shd w:fill="auto" w:val="clear"/>
+            <w:tcMar>
+              <w:left w:w="103" w:type="dxa"/>
             </w:tcMar>
           </w:tcPr>
           <w:p>
@@ -2967,7 +3114,7 @@
             <w:tcBorders/>
             <w:shd w:fill="auto" w:val="clear"/>
             <w:tcMar>
-              <w:left w:w="108" w:type="dxa"/>
+              <w:left w:w="103" w:type="dxa"/>
             </w:tcMar>
           </w:tcPr>
           <w:p>
@@ -2988,7 +3135,7 @@
             <w:tcBorders/>
             <w:shd w:fill="auto" w:val="clear"/>
             <w:tcMar>
-              <w:left w:w="108" w:type="dxa"/>
+              <w:left w:w="103" w:type="dxa"/>
             </w:tcMar>
           </w:tcPr>
           <w:p>
@@ -3009,7 +3156,7 @@
             <w:tcBorders/>
             <w:shd w:fill="auto" w:val="clear"/>
             <w:tcMar>
-              <w:left w:w="108" w:type="dxa"/>
+              <w:left w:w="103" w:type="dxa"/>
             </w:tcMar>
           </w:tcPr>
           <w:p>
@@ -3026,11 +3173,11 @@
         </w:tc>
         <w:tc>
           <w:tcPr>
-            <w:tcW w:w="1710" w:type="dxa"/>
+            <w:tcW w:w="1711" w:type="dxa"/>
             <w:tcBorders/>
             <w:shd w:fill="auto" w:val="clear"/>
             <w:tcMar>
-              <w:left w:w="108" w:type="dxa"/>
+              <w:left w:w="103" w:type="dxa"/>
             </w:tcMar>
           </w:tcPr>
           <w:p>
@@ -3052,12 +3199,12 @@
         </w:trPr>
         <w:tc>
           <w:tcPr>
-            <w:tcW w:w="1494" w:type="dxa"/>
+            <w:tcW w:w="1493" w:type="dxa"/>
             <w:cnfStyle w:val="001000000000" w:firstRow="0" w:lastRow="0" w:firstColumn="1" w:lastColumn="0" w:oddVBand="0" w:evenVBand="0" w:oddHBand="0" w:evenHBand="0" w:firstRowFirstColumn="0" w:firstRowLastColumn="0" w:lastRowFirstColumn="0" w:lastRowLastColumn="0"/>
             <w:tcBorders/>
             <w:shd w:fill="auto" w:val="clear"/>
             <w:tcMar>
-              <w:left w:w="108" w:type="dxa"/>
+              <w:left w:w="103" w:type="dxa"/>
             </w:tcMar>
           </w:tcPr>
           <w:p>
@@ -3084,7 +3231,7 @@
             <w:tcBorders/>
             <w:shd w:fill="auto" w:val="clear"/>
             <w:tcMar>
-              <w:left w:w="108" w:type="dxa"/>
+              <w:left w:w="103" w:type="dxa"/>
             </w:tcMar>
           </w:tcPr>
           <w:p>
@@ -3105,7 +3252,7 @@
             <w:tcBorders/>
             <w:shd w:fill="auto" w:val="clear"/>
             <w:tcMar>
-              <w:left w:w="108" w:type="dxa"/>
+              <w:left w:w="103" w:type="dxa"/>
             </w:tcMar>
           </w:tcPr>
           <w:p>
@@ -3126,7 +3273,7 @@
             <w:tcBorders/>
             <w:shd w:fill="auto" w:val="clear"/>
             <w:tcMar>
-              <w:left w:w="108" w:type="dxa"/>
+              <w:left w:w="103" w:type="dxa"/>
             </w:tcMar>
           </w:tcPr>
           <w:p>
@@ -3143,11 +3290,11 @@
         </w:tc>
         <w:tc>
           <w:tcPr>
-            <w:tcW w:w="1710" w:type="dxa"/>
+            <w:tcW w:w="1711" w:type="dxa"/>
             <w:tcBorders/>
             <w:shd w:fill="auto" w:val="clear"/>
             <w:tcMar>
-              <w:left w:w="108" w:type="dxa"/>
+              <w:left w:w="103" w:type="dxa"/>
             </w:tcMar>
           </w:tcPr>
           <w:p>
@@ -3169,12 +3316,12 @@
         </w:trPr>
         <w:tc>
           <w:tcPr>
-            <w:tcW w:w="1494" w:type="dxa"/>
+            <w:tcW w:w="1493" w:type="dxa"/>
             <w:cnfStyle w:val="001000000000" w:firstRow="0" w:lastRow="0" w:firstColumn="1" w:lastColumn="0" w:oddVBand="0" w:evenVBand="0" w:oddHBand="0" w:evenHBand="0" w:firstRowFirstColumn="0" w:firstRowLastColumn="0" w:lastRowFirstColumn="0" w:lastRowLastColumn="0"/>
             <w:tcBorders/>
             <w:shd w:fill="auto" w:val="clear"/>
             <w:tcMar>
-              <w:left w:w="108" w:type="dxa"/>
+              <w:left w:w="103" w:type="dxa"/>
             </w:tcMar>
           </w:tcPr>
           <w:p>
@@ -3201,7 +3348,7 @@
             <w:tcBorders/>
             <w:shd w:fill="auto" w:val="clear"/>
             <w:tcMar>
-              <w:left w:w="108" w:type="dxa"/>
+              <w:left w:w="103" w:type="dxa"/>
             </w:tcMar>
           </w:tcPr>
           <w:p>
@@ -3222,7 +3369,7 @@
             <w:tcBorders/>
             <w:shd w:fill="auto" w:val="clear"/>
             <w:tcMar>
-              <w:left w:w="108" w:type="dxa"/>
+              <w:left w:w="103" w:type="dxa"/>
             </w:tcMar>
           </w:tcPr>
           <w:p>
@@ -3243,7 +3390,7 @@
             <w:tcBorders/>
             <w:shd w:fill="auto" w:val="clear"/>
             <w:tcMar>
-              <w:left w:w="108" w:type="dxa"/>
+              <w:left w:w="103" w:type="dxa"/>
             </w:tcMar>
           </w:tcPr>
           <w:p>
@@ -3260,11 +3407,11 @@
         </w:tc>
         <w:tc>
           <w:tcPr>
-            <w:tcW w:w="1710" w:type="dxa"/>
+            <w:tcW w:w="1711" w:type="dxa"/>
             <w:tcBorders/>
             <w:shd w:fill="auto" w:val="clear"/>
             <w:tcMar>
-              <w:left w:w="108" w:type="dxa"/>
+              <w:left w:w="103" w:type="dxa"/>
             </w:tcMar>
           </w:tcPr>
           <w:p>
@@ -3286,12 +3433,12 @@
         </w:trPr>
         <w:tc>
           <w:tcPr>
-            <w:tcW w:w="1494" w:type="dxa"/>
+            <w:tcW w:w="1493" w:type="dxa"/>
             <w:cnfStyle w:val="001000000000" w:firstRow="0" w:lastRow="0" w:firstColumn="1" w:lastColumn="0" w:oddVBand="0" w:evenVBand="0" w:oddHBand="0" w:evenHBand="0" w:firstRowFirstColumn="0" w:firstRowLastColumn="0" w:lastRowFirstColumn="0" w:lastRowLastColumn="0"/>
             <w:tcBorders/>
             <w:shd w:fill="auto" w:val="clear"/>
             <w:tcMar>
-              <w:left w:w="108" w:type="dxa"/>
+              <w:left w:w="103" w:type="dxa"/>
             </w:tcMar>
           </w:tcPr>
           <w:p>
@@ -3318,7 +3465,7 @@
             <w:tcBorders/>
             <w:shd w:fill="auto" w:val="clear"/>
             <w:tcMar>
-              <w:left w:w="108" w:type="dxa"/>
+              <w:left w:w="103" w:type="dxa"/>
             </w:tcMar>
           </w:tcPr>
           <w:p>
@@ -3339,7 +3486,7 @@
             <w:tcBorders/>
             <w:shd w:fill="auto" w:val="clear"/>
             <w:tcMar>
-              <w:left w:w="108" w:type="dxa"/>
+              <w:left w:w="103" w:type="dxa"/>
             </w:tcMar>
           </w:tcPr>
           <w:p>
@@ -3360,7 +3507,7 @@
             <w:tcBorders/>
             <w:shd w:fill="auto" w:val="clear"/>
             <w:tcMar>
-              <w:left w:w="108" w:type="dxa"/>
+              <w:left w:w="103" w:type="dxa"/>
             </w:tcMar>
           </w:tcPr>
           <w:p>
@@ -3377,11 +3524,11 @@
         </w:tc>
         <w:tc>
           <w:tcPr>
-            <w:tcW w:w="1710" w:type="dxa"/>
+            <w:tcW w:w="1711" w:type="dxa"/>
             <w:tcBorders/>
             <w:shd w:fill="auto" w:val="clear"/>
             <w:tcMar>
-              <w:left w:w="108" w:type="dxa"/>
+              <w:left w:w="103" w:type="dxa"/>
             </w:tcMar>
           </w:tcPr>
           <w:p>
@@ -3403,12 +3550,12 @@
         </w:trPr>
         <w:tc>
           <w:tcPr>
-            <w:tcW w:w="1494" w:type="dxa"/>
+            <w:tcW w:w="1493" w:type="dxa"/>
             <w:cnfStyle w:val="001000000000" w:firstRow="0" w:lastRow="0" w:firstColumn="1" w:lastColumn="0" w:oddVBand="0" w:evenVBand="0" w:oddHBand="0" w:evenHBand="0" w:firstRowFirstColumn="0" w:firstRowLastColumn="0" w:lastRowFirstColumn="0" w:lastRowLastColumn="0"/>
             <w:tcBorders/>
             <w:shd w:fill="auto" w:val="clear"/>
             <w:tcMar>
-              <w:left w:w="108" w:type="dxa"/>
+              <w:left w:w="103" w:type="dxa"/>
             </w:tcMar>
           </w:tcPr>
           <w:p>
@@ -3435,7 +3582,7 @@
             <w:tcBorders/>
             <w:shd w:fill="auto" w:val="clear"/>
             <w:tcMar>
-              <w:left w:w="108" w:type="dxa"/>
+              <w:left w:w="103" w:type="dxa"/>
             </w:tcMar>
           </w:tcPr>
           <w:p>
@@ -3456,7 +3603,7 @@
             <w:tcBorders/>
             <w:shd w:fill="auto" w:val="clear"/>
             <w:tcMar>
-              <w:left w:w="108" w:type="dxa"/>
+              <w:left w:w="103" w:type="dxa"/>
             </w:tcMar>
           </w:tcPr>
           <w:p>
@@ -3477,7 +3624,7 @@
             <w:tcBorders/>
             <w:shd w:fill="auto" w:val="clear"/>
             <w:tcMar>
-              <w:left w:w="108" w:type="dxa"/>
+              <w:left w:w="103" w:type="dxa"/>
             </w:tcMar>
           </w:tcPr>
           <w:p>
@@ -3494,11 +3641,11 @@
         </w:tc>
         <w:tc>
           <w:tcPr>
-            <w:tcW w:w="1710" w:type="dxa"/>
+            <w:tcW w:w="1711" w:type="dxa"/>
             <w:tcBorders/>
             <w:shd w:fill="auto" w:val="clear"/>
             <w:tcMar>
-              <w:left w:w="108" w:type="dxa"/>
+              <w:left w:w="103" w:type="dxa"/>
             </w:tcMar>
           </w:tcPr>
           <w:p>
@@ -3520,12 +3667,12 @@
         </w:trPr>
         <w:tc>
           <w:tcPr>
-            <w:tcW w:w="1494" w:type="dxa"/>
+            <w:tcW w:w="1493" w:type="dxa"/>
             <w:cnfStyle w:val="001000000000" w:firstRow="0" w:lastRow="0" w:firstColumn="1" w:lastColumn="0" w:oddVBand="0" w:evenVBand="0" w:oddHBand="0" w:evenHBand="0" w:firstRowFirstColumn="0" w:firstRowLastColumn="0" w:lastRowFirstColumn="0" w:lastRowLastColumn="0"/>
             <w:tcBorders/>
             <w:shd w:fill="auto" w:val="clear"/>
             <w:tcMar>
-              <w:left w:w="108" w:type="dxa"/>
+              <w:left w:w="103" w:type="dxa"/>
             </w:tcMar>
           </w:tcPr>
           <w:p>
@@ -3552,7 +3699,7 @@
             <w:tcBorders/>
             <w:shd w:fill="auto" w:val="clear"/>
             <w:tcMar>
-              <w:left w:w="108" w:type="dxa"/>
+              <w:left w:w="103" w:type="dxa"/>
             </w:tcMar>
           </w:tcPr>
           <w:p>
@@ -3573,7 +3720,7 @@
             <w:tcBorders/>
             <w:shd w:fill="auto" w:val="clear"/>
             <w:tcMar>
-              <w:left w:w="108" w:type="dxa"/>
+              <w:left w:w="103" w:type="dxa"/>
             </w:tcMar>
           </w:tcPr>
           <w:p>
@@ -3594,7 +3741,7 @@
             <w:tcBorders/>
             <w:shd w:fill="auto" w:val="clear"/>
             <w:tcMar>
-              <w:left w:w="108" w:type="dxa"/>
+              <w:left w:w="103" w:type="dxa"/>
             </w:tcMar>
           </w:tcPr>
           <w:p>
@@ -3611,11 +3758,11 @@
         </w:tc>
         <w:tc>
           <w:tcPr>
-            <w:tcW w:w="1710" w:type="dxa"/>
+            <w:tcW w:w="1711" w:type="dxa"/>
             <w:tcBorders/>
             <w:shd w:fill="auto" w:val="clear"/>
             <w:tcMar>
-              <w:left w:w="108" w:type="dxa"/>
+              <w:left w:w="103" w:type="dxa"/>
             </w:tcMar>
           </w:tcPr>
           <w:p>
@@ -3637,12 +3784,12 @@
         </w:trPr>
         <w:tc>
           <w:tcPr>
-            <w:tcW w:w="1494" w:type="dxa"/>
+            <w:tcW w:w="1493" w:type="dxa"/>
             <w:cnfStyle w:val="001000000000" w:firstRow="0" w:lastRow="0" w:firstColumn="1" w:lastColumn="0" w:oddVBand="0" w:evenVBand="0" w:oddHBand="0" w:evenHBand="0" w:firstRowFirstColumn="0" w:firstRowLastColumn="0" w:lastRowFirstColumn="0" w:lastRowLastColumn="0"/>
             <w:tcBorders/>
             <w:shd w:fill="auto" w:val="clear"/>
             <w:tcMar>
-              <w:left w:w="108" w:type="dxa"/>
+              <w:left w:w="103" w:type="dxa"/>
             </w:tcMar>
           </w:tcPr>
           <w:p>
@@ -3669,7 +3816,7 @@
             <w:tcBorders/>
             <w:shd w:fill="auto" w:val="clear"/>
             <w:tcMar>
-              <w:left w:w="108" w:type="dxa"/>
+              <w:left w:w="103" w:type="dxa"/>
             </w:tcMar>
           </w:tcPr>
           <w:p>
@@ -3690,7 +3837,7 @@
             <w:tcBorders/>
             <w:shd w:fill="auto" w:val="clear"/>
             <w:tcMar>
-              <w:left w:w="108" w:type="dxa"/>
+              <w:left w:w="103" w:type="dxa"/>
             </w:tcMar>
           </w:tcPr>
           <w:p>
@@ -3711,7 +3858,7 @@
             <w:tcBorders/>
             <w:shd w:fill="auto" w:val="clear"/>
             <w:tcMar>
-              <w:left w:w="108" w:type="dxa"/>
+              <w:left w:w="103" w:type="dxa"/>
             </w:tcMar>
           </w:tcPr>
           <w:p>
@@ -3728,11 +3875,11 @@
         </w:tc>
         <w:tc>
           <w:tcPr>
-            <w:tcW w:w="1710" w:type="dxa"/>
+            <w:tcW w:w="1711" w:type="dxa"/>
             <w:tcBorders/>
             <w:shd w:fill="auto" w:val="clear"/>
             <w:tcMar>
-              <w:left w:w="108" w:type="dxa"/>
+              <w:left w:w="103" w:type="dxa"/>
             </w:tcMar>
           </w:tcPr>
           <w:p>
@@ -3749,17 +3896,15 @@
         </w:tc>
       </w:tr>
       <w:tr>
-        <w:trPr>
-          <w:trHeight w:val="540" w:hRule="atLeast"/>
-        </w:trPr>
+        <w:trPr/>
         <w:tc>
           <w:tcPr>
-            <w:tcW w:w="1494" w:type="dxa"/>
+            <w:tcW w:w="1493" w:type="dxa"/>
             <w:cnfStyle w:val="001000000000" w:firstRow="0" w:lastRow="0" w:firstColumn="1" w:lastColumn="0" w:oddVBand="0" w:evenVBand="0" w:oddHBand="0" w:evenHBand="0" w:firstRowFirstColumn="0" w:firstRowLastColumn="0" w:lastRowFirstColumn="0" w:lastRowLastColumn="0"/>
             <w:tcBorders/>
             <w:shd w:fill="auto" w:val="clear"/>
             <w:tcMar>
-              <w:left w:w="108" w:type="dxa"/>
+              <w:left w:w="103" w:type="dxa"/>
             </w:tcMar>
           </w:tcPr>
           <w:p>
@@ -3786,7 +3931,7 @@
             <w:tcBorders/>
             <w:shd w:fill="auto" w:val="clear"/>
             <w:tcMar>
-              <w:left w:w="108" w:type="dxa"/>
+              <w:left w:w="103" w:type="dxa"/>
             </w:tcMar>
           </w:tcPr>
           <w:p>
@@ -3807,7 +3952,7 @@
             <w:tcBorders/>
             <w:shd w:fill="auto" w:val="clear"/>
             <w:tcMar>
-              <w:left w:w="108" w:type="dxa"/>
+              <w:left w:w="103" w:type="dxa"/>
             </w:tcMar>
           </w:tcPr>
           <w:p>
@@ -3828,7 +3973,7 @@
             <w:tcBorders/>
             <w:shd w:fill="auto" w:val="clear"/>
             <w:tcMar>
-              <w:left w:w="108" w:type="dxa"/>
+              <w:left w:w="103" w:type="dxa"/>
             </w:tcMar>
           </w:tcPr>
           <w:p>
@@ -3845,126 +3990,11 @@
         </w:tc>
         <w:tc>
           <w:tcPr>
-            <w:tcW w:w="1710" w:type="dxa"/>
+            <w:tcW w:w="1711" w:type="dxa"/>
             <w:tcBorders/>
             <w:shd w:fill="auto" w:val="clear"/>
             <w:tcMar>
-              <w:left w:w="108" w:type="dxa"/>
-            </w:tcMar>
-          </w:tcPr>
-          <w:p>
-            <w:pPr>
-              <w:pStyle w:val="Normal"/>
-              <w:spacing w:before="0" w:after="120"/>
-              <w:cnfStyle w:val="000000000000" w:firstRow="0" w:lastRow="0" w:firstColumn="0" w:lastColumn="0" w:oddVBand="0" w:evenVBand="0" w:oddHBand="0" w:evenHBand="0" w:firstRowFirstColumn="0" w:firstRowLastColumn="0" w:lastRowFirstColumn="0" w:lastRowLastColumn="0"/>
-              <w:rPr/>
-            </w:pPr>
-            <w:r>
-              <w:rPr/>
-            </w:r>
-          </w:p>
-        </w:tc>
-      </w:tr>
-      <w:tr>
-        <w:trPr/>
-        <w:tc>
-          <w:tcPr>
-            <w:tcW w:w="1494" w:type="dxa"/>
-            <w:cnfStyle w:val="001000000000" w:firstRow="0" w:lastRow="0" w:firstColumn="1" w:lastColumn="0" w:oddVBand="0" w:evenVBand="0" w:oddHBand="0" w:evenHBand="0" w:firstRowFirstColumn="0" w:firstRowLastColumn="0" w:lastRowFirstColumn="0" w:lastRowLastColumn="0"/>
-            <w:tcBorders/>
-            <w:shd w:fill="auto" w:val="clear"/>
-            <w:tcMar>
-              <w:left w:w="108" w:type="dxa"/>
-            </w:tcMar>
-          </w:tcPr>
-          <w:p>
-            <w:pPr>
-              <w:pStyle w:val="Normal"/>
-              <w:spacing w:before="0" w:after="120"/>
-              <w:rPr>
-                <w:b/>
-                <w:b/>
-                <w:bCs/>
-              </w:rPr>
-            </w:pPr>
-            <w:r>
-              <w:rPr>
-                <w:b/>
-                <w:bCs/>
-              </w:rPr>
-            </w:r>
-          </w:p>
-        </w:tc>
-        <w:tc>
-          <w:tcPr>
-            <w:tcW w:w="2466" w:type="dxa"/>
-            <w:tcBorders/>
-            <w:shd w:fill="auto" w:val="clear"/>
-            <w:tcMar>
-              <w:left w:w="108" w:type="dxa"/>
-            </w:tcMar>
-          </w:tcPr>
-          <w:p>
-            <w:pPr>
-              <w:pStyle w:val="Normal"/>
-              <w:spacing w:before="0" w:after="120"/>
-              <w:cnfStyle w:val="000000000000" w:firstRow="0" w:lastRow="0" w:firstColumn="0" w:lastColumn="0" w:oddVBand="0" w:evenVBand="0" w:oddHBand="0" w:evenHBand="0" w:firstRowFirstColumn="0" w:firstRowLastColumn="0" w:lastRowFirstColumn="0" w:lastRowLastColumn="0"/>
-              <w:rPr/>
-            </w:pPr>
-            <w:r>
-              <w:rPr/>
-            </w:r>
-          </w:p>
-        </w:tc>
-        <w:tc>
-          <w:tcPr>
-            <w:tcW w:w="1350" w:type="dxa"/>
-            <w:tcBorders/>
-            <w:shd w:fill="auto" w:val="clear"/>
-            <w:tcMar>
-              <w:left w:w="108" w:type="dxa"/>
-            </w:tcMar>
-          </w:tcPr>
-          <w:p>
-            <w:pPr>
-              <w:pStyle w:val="Normal"/>
-              <w:spacing w:before="0" w:after="120"/>
-              <w:cnfStyle w:val="000000000000" w:firstRow="0" w:lastRow="0" w:firstColumn="0" w:lastColumn="0" w:oddVBand="0" w:evenVBand="0" w:oddHBand="0" w:evenHBand="0" w:firstRowFirstColumn="0" w:firstRowLastColumn="0" w:lastRowFirstColumn="0" w:lastRowLastColumn="0"/>
-              <w:rPr/>
-            </w:pPr>
-            <w:r>
-              <w:rPr/>
-            </w:r>
-          </w:p>
-        </w:tc>
-        <w:tc>
-          <w:tcPr>
-            <w:tcW w:w="1710" w:type="dxa"/>
-            <w:tcBorders/>
-            <w:shd w:fill="auto" w:val="clear"/>
-            <w:tcMar>
-              <w:left w:w="108" w:type="dxa"/>
-            </w:tcMar>
-          </w:tcPr>
-          <w:p>
-            <w:pPr>
-              <w:pStyle w:val="Normal"/>
-              <w:spacing w:before="0" w:after="120"/>
-              <w:cnfStyle w:val="000000000000" w:firstRow="0" w:lastRow="0" w:firstColumn="0" w:lastColumn="0" w:oddVBand="0" w:evenVBand="0" w:oddHBand="0" w:evenHBand="0" w:firstRowFirstColumn="0" w:firstRowLastColumn="0" w:lastRowFirstColumn="0" w:lastRowLastColumn="0"/>
-              <w:rPr/>
-            </w:pPr>
-            <w:r>
-              <w:rPr/>
-            </w:r>
-          </w:p>
-        </w:tc>
-        <w:tc>
-          <w:tcPr>
-            <w:tcW w:w="1710" w:type="dxa"/>
-            <w:tcBorders/>
-            <w:shd w:fill="auto" w:val="clear"/>
-            <w:tcMar>
-              <w:left w:w="108" w:type="dxa"/>
+              <w:left w:w="103" w:type="dxa"/>
             </w:tcMar>
           </w:tcPr>
           <w:p>
@@ -4021,11 +4051,7 @@
       </w:pPr>
       <w:r>
         <w:rPr/>
-        <w:t xml:space="preserve">Robot đo </w:t>
-      </w:r>
-      <w:r>
-        <w:rPr/>
-        <w:t xml:space="preserve">khoảng cách tới vật thể gần nhất </w:t>
+        <w:t xml:space="preserve">Robot đo khoảng cách tới vật thể gần nhất </w:t>
       </w:r>
     </w:p>
     <w:p>
@@ -4067,11 +4093,7 @@
       </w:pPr>
       <w:r>
         <w:rPr/>
-        <w:t xml:space="preserve">Anh </w:t>
-      </w:r>
-      <w:r>
-        <w:rPr/>
-        <w:t xml:space="preserve">Nguyễn Đức Tiến </w:t>
+        <w:t xml:space="preserve">Anh Nguyễn Đức Tiến </w:t>
       </w:r>
     </w:p>
     <w:p>
@@ -4097,11 +4119,7 @@
       </w:pPr>
       <w:r>
         <w:rPr/>
-        <w:t xml:space="preserve">Lập trình viên:  </w:t>
-      </w:r>
-      <w:r>
-        <w:rPr/>
-        <w:t>Lại Thùy Ninh, Nguyễn Duy Ý</w:t>
+        <w:t>Lập trình viên:  Lại Thùy Ninh, Nguyễn Duy Ý</w:t>
       </w:r>
     </w:p>
     <w:p>
@@ -4127,11 +4145,7 @@
       </w:pPr>
       <w:r>
         <w:rPr/>
-        <w:t>Ngô Lam Trung: Giám đốc,</w:t>
-      </w:r>
-      <w:r>
-        <w:rPr/>
-        <w:t xml:space="preserve"> tài chính, nhân sự</w:t>
+        <w:t>Ngô Lam Trung: Giám đốc, tài chính, nhân sự</w:t>
       </w:r>
     </w:p>
     <w:p>
@@ -4141,11 +4155,7 @@
       </w:pPr>
       <w:r>
         <w:rPr/>
-        <w:t>Nguyễn Đức Tiến</w:t>
-      </w:r>
-      <w:r>
-        <w:rPr/>
-        <w:t xml:space="preserve">: IT, chi tiết, báo tiến độ </w:t>
+        <w:t xml:space="preserve">Nguyễn Đức Tiến: IT, chi tiết, báo tiến độ </w:t>
       </w:r>
     </w:p>
     <w:p>
@@ -4209,6 +4219,24 @@
     </w:p>
     <w:p>
       <w:pPr>
+        <w:pStyle w:val="Normal"/>
+        <w:rPr/>
+      </w:pPr>
+      <w:r>
+        <w:rPr/>
+        <w:t xml:space="preserve">Khách hàng muốn xây dựng hệ thống các robot mang đồ ăn tự động theo bồi bàn tới bàn ăn của khách đến ăn ở </w:t>
+      </w:r>
+      <w:r>
+        <w:rPr/>
+        <w:t>nhà hàng</w:t>
+      </w:r>
+      <w:r>
+        <w:rPr/>
+        <w:t>. Mỗi con robot sẽ đi theo sau một bồi bàn, được chỉ định vào lúc giao ca nhân viên của quán. Mỗi con robot sẽ mang đồ ăn dạng như hoa quả tráng miệng, bánh ngọt, đồ ăn nóng, ước lượng khoảng 300gram trên mỗi lần mang.</w:t>
+      </w:r>
+    </w:p>
+    <w:p>
+      <w:pPr>
         <w:pStyle w:val="Heading2"/>
         <w:numPr>
           <w:ilvl w:val="1"/>
@@ -4225,6 +4253,22 @@
     </w:p>
     <w:p>
       <w:pPr>
+        <w:pStyle w:val="Normal"/>
+        <w:rPr/>
+      </w:pPr>
+      <w:r>
+        <w:rPr/>
+        <w:t xml:space="preserve">Nhà hàng hiện đang có 2 đầu chính, 2 đầu bếp phụ, 1 quản lý bếp, 20 bồi bàn/phục vụ, 1 lễ tân, 1 thu ngân, 1 quản lý nhà hàng, 1 bảo vệ. Nhà hàng có thể phục vụ nhiều nhất 100 người cùng lúc. Hiện tại, </w:t>
+      </w:r>
+      <w:bookmarkStart w:id="8" w:name="__DdeLink__687_1106855045"/>
+      <w:bookmarkEnd w:id="8"/>
+      <w:r>
+        <w:rPr/>
+        <w:t>khi khách đến nhà hàng, khách sẽ được bồi bàn mời chọn món. Yêu cầu của khách hàng được bồi bàn chuyển tiếp cho quản lý bếp. Sau khi bếp thực hiện xong đồ ăn cho khách, thức ăn sẽ được quản lý bếp giao cho 1 bồi bàn và bồi bàn sẽ mang đồ ăn tới bàn của khách hàng tương ứng.</w:t>
+      </w:r>
+    </w:p>
+    <w:p>
+      <w:pPr>
         <w:pStyle w:val="Heading2"/>
         <w:numPr>
           <w:ilvl w:val="1"/>
@@ -4232,11 +4276,32 @@
         </w:numPr>
         <w:rPr/>
       </w:pPr>
-      <w:bookmarkStart w:id="8" w:name="_Toc527975133"/>
-      <w:bookmarkEnd w:id="8"/>
-      <w:r>
-        <w:rPr/>
-        <w:t>Mô hình hoạt động dự kiến sau khi áp dụng sản phẩm mới</w:t>
+      <w:r>
+        <w:rPr/>
+        <w:t>M</w:t>
+      </w:r>
+      <w:r>
+        <w:rPr/>
+        <w:t>ô hình hoạt động dự kiến sau khi áp dụng sản phẩm mới</w:t>
+      </w:r>
+    </w:p>
+    <w:p>
+      <w:pPr>
+        <w:pStyle w:val="Normal"/>
+        <w:rPr/>
+      </w:pPr>
+      <w:r>
+        <w:rPr/>
+        <w:t>Khi khách đến nhà hàng, khách sẽ được bồi bàn mời chọn món. Yêu cầu của khách hàng được bồi bàn chuyển tiếp cho quản lý bếp. Sau khi bếp thực hiện xong đồ ăn cho khách, thức ăn sẽ được quản lý bếp giao cho 1 robot, và robot sẽ tự động theo chân một bồi bàn được chỉ định. Bồi bàn cùng robot sẽ mang đồ ăn tới bàn của khách hàng tương ứng.</w:t>
+      </w:r>
+    </w:p>
+    <w:p>
+      <w:pPr>
+        <w:pStyle w:val="Normal"/>
+        <w:rPr/>
+      </w:pPr>
+      <w:r>
+        <w:rPr/>
       </w:r>
     </w:p>
     <w:p>
@@ -4909,23 +4974,7 @@
         <w:color w:val="951B13"/>
         <w:lang w:eastAsia="ar-SA" w:bidi="ar-SA"/>
       </w:rPr>
-      <w:t>www.</w:t>
-    </w:r>
-    <w:r>
-      <w:rPr>
-        <w:i/>
-        <w:color w:val="951B13"/>
-        <w:lang w:eastAsia="ar-SA" w:bidi="ar-SA"/>
-      </w:rPr>
-      <w:t>google</w:t>
-    </w:r>
-    <w:r>
-      <w:rPr>
-        <w:i/>
-        <w:color w:val="951B13"/>
-        <w:lang w:eastAsia="ar-SA" w:bidi="ar-SA"/>
-      </w:rPr>
-      <w:t>.com</w:t>
+      <w:t>www.google.com</w:t>
       <w:tab/>
     </w:r>
     <w:r>
@@ -4969,35 +5018,7 @@
       </w:rPr>
       <w:t>Address</w:t>
       <w:tab/>
-      <w:t xml:space="preserve">: suite </w:t>
-    </w:r>
-    <w:r>
-      <w:rPr>
-        <w:i/>
-        <w:color w:val="003366"/>
-      </w:rPr>
-      <w:t>812</w:t>
-    </w:r>
-    <w:r>
-      <w:rPr>
-        <w:i/>
-        <w:color w:val="003366"/>
-      </w:rPr>
-      <w:t xml:space="preserve">, </w:t>
-    </w:r>
-    <w:r>
-      <w:rPr>
-        <w:i/>
-        <w:color w:val="003366"/>
-      </w:rPr>
-      <w:t>Ta Quang Buu</w:t>
-    </w:r>
-    <w:r>
-      <w:rPr>
-        <w:i/>
-        <w:color w:val="003366"/>
-      </w:rPr>
-      <w:t xml:space="preserve"> Building, HUST</w:t>
+      <w:t>: suite 812, Ta Quang Buu Building, HUST</w:t>
     </w:r>
   </w:p>
   <w:p>
@@ -5015,14 +5036,7 @@
       </w:rPr>
       <w:t>Tel</w:t>
       <w:tab/>
-      <w:t xml:space="preserve">: </w:t>
-    </w:r>
-    <w:r>
-      <w:rPr>
-        <w:i/>
-        <w:color w:val="003366"/>
-      </w:rPr>
-      <w:t>0398410895</w:t>
+      <w:t>: 0398410895</w:t>
     </w:r>
   </w:p>
   <w:p>
@@ -5135,7 +5149,7 @@
       <w:fldChar w:fldCharType="separate"/>
     </w:r>
     <w:r>
-      <w:t>6</w:t>
+      <w:t>4</w:t>
     </w:r>
     <w:r>
       <w:fldChar w:fldCharType="end"/>
@@ -5231,7 +5245,7 @@
               <wp:positionV relativeFrom="paragraph">
                 <wp:posOffset>-130810</wp:posOffset>
               </wp:positionV>
-              <wp:extent cx="907415" cy="389890"/>
+              <wp:extent cx="908050" cy="390525"/>
               <wp:effectExtent l="0" t="0" r="27305" b="10795"/>
               <wp:wrapNone/>
               <wp:docPr id="3" name="Text Box 14"/>
@@ -5242,7 +5256,7 @@
                     <wps:spPr>
                       <a:xfrm>
                         <a:off x="0" y="0"/>
-                        <a:ext cx="906840" cy="389160"/>
+                        <a:ext cx="907560" cy="389880"/>
                       </a:xfrm>
                       <a:prstGeom prst="rect">
                         <a:avLst/>
@@ -5302,7 +5316,7 @@
         </mc:Choice>
         <mc:Fallback>
           <w:pict>
-            <v:rect id="shape_0" ID="Text Box 14" fillcolor="white" stroked="t" style="position:absolute;margin-left:-78.05pt;margin-top:-10.3pt;width:71.35pt;height:30.6pt;mso-position-horizontal-relative:margin" wp14:anchorId="2A850F9D">
+            <v:rect id="shape_0" ID="Text Box 14" fillcolor="white" stroked="t" style="position:absolute;margin-left:-78.05pt;margin-top:-10.3pt;width:71.4pt;height:30.65pt;mso-position-horizontal-relative:margin" wp14:anchorId="2A850F9D">
               <w10:wrap type="square"/>
               <v:fill o:detectmouseclick="t" type="solid" color2="black"/>
               <v:stroke color="black" weight="6480" joinstyle="round" endcap="flat"/>
@@ -5344,47 +5358,9 @@
         <w:color w:val="C00000"/>
         <w:lang w:eastAsia="ar-SA" w:bidi="ar-SA"/>
       </w:rPr>
-      <w:t xml:space="preserve">Project </w:t>
-    </w:r>
-    <w:r>
-      <w:rPr>
-        <w:i/>
-        <w:color w:val="C00000"/>
-        <w:lang w:eastAsia="ar-SA" w:bidi="ar-SA"/>
-      </w:rPr>
-      <w:t>Distance Measure Robot</w:t>
-    </w:r>
-    <w:r>
-      <w:rPr>
-        <w:i/>
-        <w:color w:val="C00000"/>
-        <w:lang w:eastAsia="ar-SA" w:bidi="ar-SA"/>
-      </w:rPr>
+      <w:t>Project Distance Measure Robot</w:t>
       <w:tab/>
-    </w:r>
-    <w:r>
-      <w:rPr>
-        <w:i/>
-        <w:color w:val="C00000"/>
-        <w:lang w:eastAsia="ar-SA" w:bidi="ar-SA"/>
-      </w:rPr>
-      <w:t xml:space="preserve">Tài liệu dự </w:t>
-    </w:r>
-    <w:r>
-      <w:rPr>
-        <w:i/>
-        <w:color w:val="C00000"/>
-        <w:lang w:eastAsia="ar-SA" w:bidi="ar-SA"/>
-      </w:rPr>
-      <w:t xml:space="preserve"> á</w:t>
-    </w:r>
-    <w:r>
-      <w:rPr>
-        <w:i/>
-        <w:color w:val="C00000"/>
-        <w:lang w:eastAsia="ar-SA" w:bidi="ar-SA"/>
-      </w:rPr>
-      <w:t>n</w:t>
+      <w:t>Tài liệu dự  án</w:t>
     </w:r>
   </w:p>
   <w:p>
@@ -5678,6 +5654,7 @@
       </w:pPr>
       <w:rPr>
         <w:rFonts w:ascii="Wingdings" w:hAnsi="Wingdings" w:cs="Wingdings" w:hint="default"/>
+        <w:rFonts w:cs="Wingdings"/>
       </w:rPr>
     </w:lvl>
     <w:lvl w:ilvl="3">
@@ -5690,6 +5667,7 @@
       </w:pPr>
       <w:rPr>
         <w:rFonts w:ascii="Symbol" w:hAnsi="Symbol" w:cs="Symbol" w:hint="default"/>
+        <w:rFonts w:cs="Symbol"/>
       </w:rPr>
     </w:lvl>
     <w:lvl w:ilvl="4">
@@ -5715,6 +5693,7 @@
       </w:pPr>
       <w:rPr>
         <w:rFonts w:ascii="Wingdings" w:hAnsi="Wingdings" w:cs="Wingdings" w:hint="default"/>
+        <w:rFonts w:cs="Wingdings"/>
       </w:rPr>
     </w:lvl>
     <w:lvl w:ilvl="6">
@@ -5727,6 +5706,7 @@
       </w:pPr>
       <w:rPr>
         <w:rFonts w:ascii="Symbol" w:hAnsi="Symbol" w:cs="Symbol" w:hint="default"/>
+        <w:rFonts w:cs="Symbol"/>
       </w:rPr>
     </w:lvl>
     <w:lvl w:ilvl="7">
@@ -5752,6 +5732,7 @@
       </w:pPr>
       <w:rPr>
         <w:rFonts w:ascii="Wingdings" w:hAnsi="Wingdings" w:cs="Wingdings" w:hint="default"/>
+        <w:rFonts w:cs="Wingdings"/>
       </w:rPr>
     </w:lvl>
   </w:abstractNum>
@@ -6161,10 +6142,10 @@
     </w:pPr>
     <w:rPr>
       <w:rFonts w:ascii="Tahoma" w:hAnsi="Tahoma" w:eastAsia="MS Mincho" w:cs="Calibri"/>
-      <w:color w:val="auto"/>
+      <w:color w:val="00000A"/>
       <w:sz w:val="20"/>
       <w:szCs w:val="20"/>
-      <w:lang w:eastAsia="hi-IN" w:bidi="hi-IN" w:val="en-US"/>
+      <w:lang w:val="en-US" w:eastAsia="hi-IN" w:bidi="hi-IN"/>
     </w:rPr>
   </w:style>
   <w:style w:type="paragraph" w:styleId="Heading1">
@@ -6768,6 +6749,83 @@
     <w:qFormat/>
     <w:rPr/>
   </w:style>
+  <w:style w:type="character" w:styleId="ListLabel39">
+    <w:name w:val="ListLabel 39"/>
+    <w:qFormat/>
+    <w:rPr>
+      <w:rFonts w:cs="Tahoma"/>
+    </w:rPr>
+  </w:style>
+  <w:style w:type="character" w:styleId="ListLabel40">
+    <w:name w:val="ListLabel 40"/>
+    <w:qFormat/>
+    <w:rPr>
+      <w:rFonts w:cs="Tahoma"/>
+    </w:rPr>
+  </w:style>
+  <w:style w:type="character" w:styleId="ListLabel41">
+    <w:name w:val="ListLabel 41"/>
+    <w:qFormat/>
+    <w:rPr>
+      <w:rFonts w:cs="Tahoma"/>
+    </w:rPr>
+  </w:style>
+  <w:style w:type="character" w:styleId="ListLabel42">
+    <w:name w:val="ListLabel 42"/>
+    <w:qFormat/>
+    <w:rPr>
+      <w:rFonts w:cs="Courier New"/>
+    </w:rPr>
+  </w:style>
+  <w:style w:type="character" w:styleId="ListLabel43">
+    <w:name w:val="ListLabel 43"/>
+    <w:qFormat/>
+    <w:rPr>
+      <w:rFonts w:cs="Wingdings"/>
+    </w:rPr>
+  </w:style>
+  <w:style w:type="character" w:styleId="ListLabel44">
+    <w:name w:val="ListLabel 44"/>
+    <w:qFormat/>
+    <w:rPr>
+      <w:rFonts w:cs="Symbol"/>
+    </w:rPr>
+  </w:style>
+  <w:style w:type="character" w:styleId="ListLabel45">
+    <w:name w:val="ListLabel 45"/>
+    <w:qFormat/>
+    <w:rPr>
+      <w:rFonts w:cs="Courier New"/>
+    </w:rPr>
+  </w:style>
+  <w:style w:type="character" w:styleId="ListLabel46">
+    <w:name w:val="ListLabel 46"/>
+    <w:qFormat/>
+    <w:rPr>
+      <w:rFonts w:cs="Wingdings"/>
+    </w:rPr>
+  </w:style>
+  <w:style w:type="character" w:styleId="ListLabel47">
+    <w:name w:val="ListLabel 47"/>
+    <w:qFormat/>
+    <w:rPr>
+      <w:rFonts w:cs="Symbol"/>
+    </w:rPr>
+  </w:style>
+  <w:style w:type="character" w:styleId="ListLabel48">
+    <w:name w:val="ListLabel 48"/>
+    <w:qFormat/>
+    <w:rPr>
+      <w:rFonts w:cs="Courier New"/>
+    </w:rPr>
+  </w:style>
+  <w:style w:type="character" w:styleId="ListLabel49">
+    <w:name w:val="ListLabel 49"/>
+    <w:qFormat/>
+    <w:rPr>
+      <w:rFonts w:cs="Wingdings"/>
+    </w:rPr>
+  </w:style>
   <w:style w:type="paragraph" w:styleId="Heading">
     <w:name w:val="Heading"/>
     <w:basedOn w:val="Normal"/>
@@ -6827,7 +6885,6 @@
   <w:style w:type="paragraph" w:styleId="Tiu" w:customStyle="1">
     <w:name w:val="Tiêu đề"/>
     <w:basedOn w:val="Normal"/>
-    <w:next w:val="TextBody"/>
     <w:qFormat/>
     <w:pPr>
       <w:keepNext/>
@@ -6877,10 +6934,10 @@
     </w:pPr>
     <w:rPr>
       <w:rFonts w:ascii="Calibri" w:hAnsi="Calibri" w:eastAsia="MS Mincho" w:cs="Calibri"/>
-      <w:color w:val="auto"/>
+      <w:color w:val="00000A"/>
       <w:sz w:val="22"/>
       <w:szCs w:val="22"/>
-      <w:lang w:eastAsia="ar-SA" w:val="en-US" w:bidi="ar-SA"/>
+      <w:lang w:val="en-US" w:eastAsia="ar-SA" w:bidi="ar-SA"/>
     </w:rPr>
   </w:style>
   <w:style w:type="paragraph" w:styleId="BalloonText">
@@ -7336,7 +7393,6 @@
     <w:pPr>
       <w:snapToGrid w:val="0"/>
     </w:pPr>
-    <w:rPr/>
     <w:tblPr>
       <w:tblStyleRowBandSize w:val="1"/>
       <w:tblBorders>

</xml_diff>